<commit_message>
Update Use Scenario & Use Case
</commit_message>
<xml_diff>
--- a/Use Scenario & Use Case.docx
+++ b/Use Scenario & Use Case.docx
@@ -5,7 +5,6 @@
     <w:p>
       <w:pPr>
         <w:rPr>
-          <w:rFonts w:hint="eastAsia"/>
           <w:b/>
           <w:sz w:val="40"/>
           <w:szCs w:val="40"/>
@@ -48,7 +47,6 @@
     <w:p>
       <w:pPr>
         <w:rPr>
-          <w:rFonts w:hint="eastAsia"/>
           <w:sz w:val="32"/>
           <w:szCs w:val="32"/>
         </w:rPr>
@@ -137,7 +135,6 @@
     <w:p>
       <w:pPr>
         <w:rPr>
-          <w:rFonts w:hint="eastAsia"/>
           <w:sz w:val="32"/>
           <w:szCs w:val="32"/>
         </w:rPr>
@@ -282,16 +279,14 @@
     <w:p>
       <w:pPr>
         <w:rPr>
-          <w:rFonts w:hint="eastAsia"/>
-          <w:sz w:val="32"/>
-          <w:szCs w:val="32"/>
-        </w:rPr>
-      </w:pPr>
-    </w:p>
-    <w:p>
-      <w:pPr>
-        <w:rPr>
-          <w:rFonts w:hint="eastAsia"/>
+          <w:sz w:val="32"/>
+          <w:szCs w:val="32"/>
+        </w:rPr>
+      </w:pPr>
+    </w:p>
+    <w:p>
+      <w:pPr>
+        <w:rPr>
           <w:b/>
           <w:sz w:val="40"/>
           <w:szCs w:val="40"/>
@@ -326,7 +321,6 @@
     <w:p>
       <w:pPr>
         <w:rPr>
-          <w:rFonts w:hint="eastAsia"/>
           <w:sz w:val="32"/>
           <w:szCs w:val="32"/>
         </w:rPr>
@@ -430,7 +424,6 @@
     <w:p>
       <w:pPr>
         <w:rPr>
-          <w:rFonts w:hint="eastAsia"/>
           <w:sz w:val="32"/>
           <w:szCs w:val="32"/>
         </w:rPr>
@@ -573,7 +566,6 @@
     <w:p>
       <w:pPr>
         <w:rPr>
-          <w:rFonts w:hint="eastAsia"/>
           <w:sz w:val="32"/>
           <w:szCs w:val="32"/>
         </w:rPr>
@@ -649,7 +641,6 @@
     <w:p>
       <w:pPr>
         <w:rPr>
-          <w:rFonts w:hint="eastAsia"/>
           <w:sz w:val="32"/>
           <w:szCs w:val="32"/>
         </w:rPr>
@@ -690,7 +681,6 @@
     <w:p>
       <w:pPr>
         <w:rPr>
-          <w:rFonts w:hint="eastAsia"/>
           <w:sz w:val="32"/>
           <w:szCs w:val="32"/>
         </w:rPr>
@@ -796,7 +786,6 @@
     <w:p>
       <w:pPr>
         <w:rPr>
-          <w:rFonts w:hint="eastAsia"/>
           <w:sz w:val="32"/>
           <w:szCs w:val="32"/>
         </w:rPr>
@@ -863,7 +852,6 @@
     <w:p>
       <w:pPr>
         <w:rPr>
-          <w:rFonts w:hint="eastAsia"/>
           <w:sz w:val="32"/>
           <w:szCs w:val="32"/>
         </w:rPr>
@@ -903,7 +891,6 @@
     <w:p>
       <w:pPr>
         <w:rPr>
-          <w:rFonts w:hint="eastAsia"/>
           <w:sz w:val="32"/>
           <w:szCs w:val="32"/>
         </w:rPr>
@@ -989,7 +976,6 @@
     <w:p>
       <w:pPr>
         <w:rPr>
-          <w:rFonts w:hint="eastAsia"/>
           <w:sz w:val="32"/>
           <w:szCs w:val="32"/>
         </w:rPr>
@@ -1032,7 +1018,6 @@
     <w:p>
       <w:pPr>
         <w:rPr>
-          <w:rFonts w:hint="eastAsia"/>
           <w:sz w:val="32"/>
           <w:szCs w:val="32"/>
         </w:rPr>
@@ -1079,7 +1064,6 @@
     <w:p>
       <w:pPr>
         <w:rPr>
-          <w:rFonts w:hint="eastAsia"/>
           <w:sz w:val="32"/>
           <w:szCs w:val="32"/>
         </w:rPr>
@@ -1274,7 +1258,6 @@
     <w:p>
       <w:pPr>
         <w:rPr>
-          <w:rFonts w:hint="eastAsia"/>
           <w:sz w:val="32"/>
           <w:szCs w:val="32"/>
         </w:rPr>
@@ -1435,7 +1418,6 @@
     <w:p>
       <w:pPr>
         <w:rPr>
-          <w:rFonts w:hint="eastAsia"/>
           <w:sz w:val="32"/>
           <w:szCs w:val="32"/>
         </w:rPr>
@@ -1507,7 +1489,6 @@
     <w:p>
       <w:pPr>
         <w:rPr>
-          <w:rFonts w:hint="eastAsia"/>
           <w:sz w:val="32"/>
           <w:szCs w:val="32"/>
         </w:rPr>
@@ -1550,7 +1531,6 @@
     <w:p>
       <w:pPr>
         <w:rPr>
-          <w:rFonts w:hint="eastAsia"/>
           <w:sz w:val="32"/>
           <w:szCs w:val="32"/>
         </w:rPr>
@@ -1583,7 +1563,6 @@
     <w:p>
       <w:pPr>
         <w:rPr>
-          <w:rFonts w:hint="eastAsia"/>
           <w:sz w:val="32"/>
           <w:szCs w:val="32"/>
         </w:rPr>
@@ -1697,7 +1676,6 @@
     <w:p>
       <w:pPr>
         <w:rPr>
-          <w:rFonts w:hint="eastAsia"/>
           <w:sz w:val="32"/>
           <w:szCs w:val="32"/>
         </w:rPr>
@@ -1730,7 +1708,6 @@
     <w:p>
       <w:pPr>
         <w:rPr>
-          <w:rFonts w:hint="eastAsia"/>
           <w:sz w:val="32"/>
           <w:szCs w:val="32"/>
         </w:rPr>
@@ -1802,7 +1779,6 @@
     <w:p>
       <w:pPr>
         <w:rPr>
-          <w:rFonts w:hint="eastAsia"/>
           <w:sz w:val="32"/>
           <w:szCs w:val="32"/>
         </w:rPr>
@@ -2092,14 +2068,73 @@
     <w:p>
       <w:pPr>
         <w:rPr>
-          <w:sz w:val="32"/>
-          <w:szCs w:val="32"/>
-        </w:rPr>
-      </w:pPr>
-    </w:p>
-    <w:p>
-      <w:pPr>
-        <w:rPr>
+          <w:rFonts w:hint="eastAsia"/>
+          <w:i/>
+          <w:sz w:val="36"/>
+          <w:szCs w:val="36"/>
+        </w:rPr>
+      </w:pPr>
+      <w:r>
+        <w:rPr>
+          <w:i/>
+          <w:sz w:val="36"/>
+          <w:szCs w:val="36"/>
+        </w:rPr>
+        <w:t>Exception behavior</w:t>
+      </w:r>
+      <w:r>
+        <w:rPr>
+          <w:i/>
+          <w:sz w:val="36"/>
+          <w:szCs w:val="36"/>
+        </w:rPr>
+        <w:t>:</w:t>
+      </w:r>
+    </w:p>
+    <w:p>
+      <w:pPr>
+        <w:rPr>
+          <w:sz w:val="32"/>
+          <w:szCs w:val="32"/>
+        </w:rPr>
+      </w:pPr>
+      <w:r>
+        <w:rPr>
+          <w:rFonts w:hint="eastAsia"/>
+          <w:sz w:val="32"/>
+          <w:szCs w:val="32"/>
+        </w:rPr>
+        <w:t xml:space="preserve">The </w:t>
+      </w:r>
+      <w:r>
+        <w:rPr>
+          <w:sz w:val="32"/>
+          <w:szCs w:val="32"/>
+        </w:rPr>
+        <w:t xml:space="preserve">platform interface has changed or the network is down, there will be a failed </w:t>
+      </w:r>
+      <w:bookmarkStart w:id="0" w:name="_GoBack"/>
+      <w:bookmarkEnd w:id="0"/>
+      <w:r>
+        <w:rPr>
+          <w:sz w:val="32"/>
+          <w:szCs w:val="32"/>
+        </w:rPr>
+        <w:t>message on the Notification Bar.</w:t>
+      </w:r>
+    </w:p>
+    <w:p>
+      <w:pPr>
+        <w:rPr>
+          <w:sz w:val="32"/>
+          <w:szCs w:val="32"/>
+        </w:rPr>
+      </w:pPr>
+    </w:p>
+    <w:p>
+      <w:pPr>
+        <w:rPr>
+          <w:rFonts w:hint="eastAsia"/>
           <w:sz w:val="32"/>
           <w:szCs w:val="32"/>
         </w:rPr>
@@ -2125,25 +2160,24 @@
     <w:p>
       <w:pPr>
         <w:rPr>
+          <w:sz w:val="32"/>
+          <w:szCs w:val="32"/>
+        </w:rPr>
+      </w:pPr>
+      <w:r>
+        <w:rPr>
+          <w:i/>
+          <w:sz w:val="36"/>
+          <w:szCs w:val="36"/>
+        </w:rPr>
+        <w:t>Precondition:</w:t>
+      </w:r>
+      <w:r>
+        <w:rPr>
           <w:rFonts w:hint="eastAsia"/>
           <w:sz w:val="32"/>
           <w:szCs w:val="32"/>
         </w:rPr>
-      </w:pPr>
-      <w:r>
-        <w:rPr>
-          <w:i/>
-          <w:sz w:val="36"/>
-          <w:szCs w:val="36"/>
-        </w:rPr>
-        <w:t>Precondition:</w:t>
-      </w:r>
-      <w:r>
-        <w:rPr>
-          <w:rFonts w:hint="eastAsia"/>
-          <w:sz w:val="32"/>
-          <w:szCs w:val="32"/>
-        </w:rPr>
         <w:t xml:space="preserve"> </w:t>
       </w:r>
       <w:r>
@@ -2174,7 +2208,6 @@
     <w:p>
       <w:pPr>
         <w:rPr>
-          <w:rFonts w:hint="eastAsia"/>
           <w:sz w:val="32"/>
           <w:szCs w:val="32"/>
         </w:rPr>
@@ -2223,26 +2256,16 @@
     <w:p>
       <w:pPr>
         <w:rPr>
-          <w:rFonts w:hint="eastAsia"/>
-          <w:sz w:val="32"/>
-          <w:szCs w:val="32"/>
-        </w:rPr>
-      </w:pPr>
-      <w:r>
-        <w:rPr>
-          <w:sz w:val="32"/>
-          <w:szCs w:val="32"/>
-        </w:rPr>
-        <w:t>The menu will be shown i</w:t>
-      </w:r>
-      <w:bookmarkStart w:id="0" w:name="_GoBack"/>
-      <w:bookmarkEnd w:id="0"/>
-      <w:r>
-        <w:rPr>
-          <w:sz w:val="32"/>
-          <w:szCs w:val="32"/>
-        </w:rPr>
-        <w:t>n the sidebar.</w:t>
+          <w:sz w:val="32"/>
+          <w:szCs w:val="32"/>
+        </w:rPr>
+      </w:pPr>
+      <w:r>
+        <w:rPr>
+          <w:sz w:val="32"/>
+          <w:szCs w:val="32"/>
+        </w:rPr>
+        <w:t>The menu will be shown in the sidebar.</w:t>
       </w:r>
     </w:p>
     <w:sectPr>

</xml_diff>